<commit_message>
propuesta de respuestas. TODO: Revisar y repasar respuestas
</commit_message>
<xml_diff>
--- a/Sem2/TareaSem2/Jorge_Cardenas_Tarea2.docx
+++ b/Sem2/TareaSem2/Jorge_Cardenas_Tarea2.docx
@@ -1169,6 +1169,161 @@
           <w:lang w:val="es-CL" w:eastAsia="es-ES_tradnl"/>
         </w:rPr>
       </w:pPr>
+      <w:r>
+        <w:rPr>
+          <w:rFonts w:eastAsiaTheme="minorHAnsi"/>
+          <w:lang w:val="es-CL" w:eastAsia="es-ES_tradnl"/>
+        </w:rPr>
+        <w:t xml:space="preserve">La gestión eficiente de los recursos hídricos es fundamental para el desarrollo sostenible de las comunidades rurales, especialmente en zonas con estrés hídrico como el norte de Chile. En el contexto de la implementación de la Ley 20.998, los Servicios Sanitarios Rurales (SSR) enfrentan el desafío de transitar desde administraciones manuales hacia sistemas digitalizados que exigen </w:t>
+      </w:r>
+      <w:proofErr w:type="spellStart"/>
+      <w:r>
+        <w:rPr>
+          <w:rFonts w:eastAsiaTheme="minorHAnsi"/>
+          <w:lang w:val="es-CL" w:eastAsia="es-ES_tradnl"/>
+        </w:rPr>
+        <w:t>reportabilidad</w:t>
+      </w:r>
+      <w:proofErr w:type="spellEnd"/>
+      <w:r>
+        <w:rPr>
+          <w:rFonts w:eastAsiaTheme="minorHAnsi"/>
+          <w:lang w:val="es-CL" w:eastAsia="es-ES_tradnl"/>
+        </w:rPr>
+        <w:t xml:space="preserve"> ante la Superintendencia de Servicios Sanitarios (SISS).</w:t>
+      </w:r>
+    </w:p>
+    <w:p>
+      <w:pPr>
+        <w:rPr>
+          <w:rFonts w:eastAsiaTheme="minorHAnsi"/>
+          <w:lang w:val="es-CL" w:eastAsia="es-ES_tradnl"/>
+        </w:rPr>
+      </w:pPr>
+    </w:p>
+    <w:p>
+      <w:pPr>
+        <w:rPr>
+          <w:rFonts w:eastAsiaTheme="minorHAnsi"/>
+          <w:lang w:val="es-CL" w:eastAsia="es-ES_tradnl"/>
+        </w:rPr>
+      </w:pPr>
+      <w:r>
+        <w:rPr>
+          <w:rFonts w:eastAsiaTheme="minorHAnsi"/>
+          <w:lang w:val="es-CL" w:eastAsia="es-ES_tradnl"/>
+        </w:rPr>
+        <w:t>En el SSR Pampa Algodonal, ubicado en el kilómetro 35 del Valle de Azapa, Región de Arica y Parinacota, este desafío se manifiesta de manera crítica. El servicio, que abastece a aproximadamente 300 parcelas y 1.000 personas, incluida la moderna Escuela Pampa Algodonal, opera en un acuífero con balance hídrico negativo histórico y con agua vulnerable a contaminantes como arsénico y boro.</w:t>
+      </w:r>
+    </w:p>
+    <w:p>
+      <w:pPr>
+        <w:rPr>
+          <w:rFonts w:eastAsiaTheme="minorHAnsi"/>
+          <w:lang w:val="es-CL" w:eastAsia="es-ES_tradnl"/>
+        </w:rPr>
+      </w:pPr>
+    </w:p>
+    <w:p>
+      <w:pPr>
+        <w:rPr>
+          <w:rFonts w:eastAsiaTheme="minorHAnsi"/>
+          <w:lang w:val="es-CL" w:eastAsia="es-ES_tradnl"/>
+        </w:rPr>
+      </w:pPr>
+      <w:r>
+        <w:rPr>
+          <w:rFonts w:eastAsiaTheme="minorHAnsi"/>
+          <w:lang w:val="es-CL" w:eastAsia="es-ES_tradnl"/>
+        </w:rPr>
+        <w:t>El núcleo del problema radica en una gestión de datos fragmentada e ineficiente, basada en registros manuales (papel y lápiz) y planillas digitales aisladas. Esta realidad se debe a una brecha digital operativa, falta de software especializado y la presión regulatoria de una normativa para la cual la entidad no está tecnológicamente preparada.</w:t>
+      </w:r>
+    </w:p>
+    <w:p>
+      <w:pPr>
+        <w:rPr>
+          <w:rFonts w:eastAsiaTheme="minorHAnsi"/>
+          <w:lang w:val="es-CL" w:eastAsia="es-ES_tradnl"/>
+        </w:rPr>
+      </w:pPr>
+    </w:p>
+    <w:p>
+      <w:pPr>
+        <w:rPr>
+          <w:rFonts w:eastAsiaTheme="minorHAnsi"/>
+          <w:lang w:val="es-CL" w:eastAsia="es-ES_tradnl"/>
+        </w:rPr>
+      </w:pPr>
+      <w:r>
+        <w:rPr>
+          <w:rFonts w:eastAsiaTheme="minorHAnsi"/>
+          <w:lang w:val="es-CL" w:eastAsia="es-ES_tradnl"/>
+        </w:rPr>
+        <w:t>Las consecuencias de esta situación son multifacéticas: falta de transparencia en los cobros a los usuarios, riesgo de multas por incumplimiento ante la SISS, incertidumbre financiera para cubrir los altos costos energéticos del bombeo y, lo más grave, una amenaza latente a la continuidad del suministro para la comunidad y la escuela que depende de él.</w:t>
+      </w:r>
+    </w:p>
+    <w:p>
+      <w:pPr>
+        <w:rPr>
+          <w:rFonts w:eastAsiaTheme="minorHAnsi"/>
+          <w:lang w:val="es-CL" w:eastAsia="es-ES_tradnl"/>
+        </w:rPr>
+      </w:pPr>
+    </w:p>
+    <w:p>
+      <w:pPr>
+        <w:rPr>
+          <w:rFonts w:eastAsiaTheme="minorHAnsi"/>
+          <w:lang w:val="es-CL" w:eastAsia="es-ES_tradnl"/>
+        </w:rPr>
+      </w:pPr>
+      <w:r>
+        <w:rPr>
+          <w:rFonts w:eastAsiaTheme="minorHAnsi"/>
+          <w:lang w:val="es-CL" w:eastAsia="es-ES_tradnl"/>
+        </w:rPr>
+        <w:t xml:space="preserve">Frente a esta problemática, se propone el desarrollo e implementación de un </w:t>
+      </w:r>
+      <w:proofErr w:type="spellStart"/>
+      <w:r>
+        <w:rPr>
+          <w:rFonts w:eastAsiaTheme="minorHAnsi"/>
+          <w:lang w:val="es-CL" w:eastAsia="es-ES_tradnl"/>
+        </w:rPr>
+        <w:t>dashboard</w:t>
+      </w:r>
+      <w:proofErr w:type="spellEnd"/>
+      <w:r>
+        <w:rPr>
+          <w:rFonts w:eastAsiaTheme="minorHAnsi"/>
+          <w:lang w:val="es-CL" w:eastAsia="es-ES_tradnl"/>
+        </w:rPr>
+        <w:t xml:space="preserve"> analítico integral. Esta herramienta buscaría centralizar y visualizar los datos administrativos, financieros y operativos del SSR, sentando las bases para una futura integración con sensores </w:t>
+      </w:r>
+      <w:proofErr w:type="spellStart"/>
+      <w:r>
+        <w:rPr>
+          <w:rFonts w:eastAsiaTheme="minorHAnsi"/>
+          <w:lang w:val="es-CL" w:eastAsia="es-ES_tradnl"/>
+        </w:rPr>
+        <w:t>IoT</w:t>
+      </w:r>
+      <w:proofErr w:type="spellEnd"/>
+      <w:r>
+        <w:rPr>
+          <w:rFonts w:eastAsiaTheme="minorHAnsi"/>
+          <w:lang w:val="es-CL" w:eastAsia="es-ES_tradnl"/>
+        </w:rPr>
+        <w:t xml:space="preserve"> que optimicen el bombeo y monitoreen la calidad del agua en tiempo real, transformando la gestión actual hacia un modelo basado en datos.</w:t>
+      </w:r>
+    </w:p>
+    <w:p>
+      <w:pPr>
+        <w:rPr>
+          <w:rFonts w:eastAsiaTheme="minorHAnsi"/>
+          <w:lang w:val="es-CL" w:eastAsia="es-ES_tradnl"/>
+        </w:rPr>
+      </w:pPr>
     </w:p>
     <w:p>
       <w:pPr>
@@ -1254,6 +1409,53 @@
           <w:lang w:val="es-CL" w:eastAsia="es-ES_tradnl"/>
         </w:rPr>
       </w:pPr>
+      <w:r>
+        <w:rPr>
+          <w:rFonts w:eastAsiaTheme="minorHAnsi"/>
+          <w:lang w:val="es-CL" w:eastAsia="es-ES_tradnl"/>
+        </w:rPr>
+        <w:t xml:space="preserve">¿Cómo el desarrollo e implementación de un </w:t>
+      </w:r>
+      <w:proofErr w:type="spellStart"/>
+      <w:r>
+        <w:rPr>
+          <w:rFonts w:eastAsiaTheme="minorHAnsi"/>
+          <w:lang w:val="es-CL" w:eastAsia="es-ES_tradnl"/>
+        </w:rPr>
+        <w:t>dashboard</w:t>
+      </w:r>
+      <w:proofErr w:type="spellEnd"/>
+      <w:r>
+        <w:rPr>
+          <w:rFonts w:eastAsiaTheme="minorHAnsi"/>
+          <w:lang w:val="es-CL" w:eastAsia="es-ES_tradnl"/>
+        </w:rPr>
+        <w:t xml:space="preserve"> analítico integral puede optimizar la gestión administrativa-financiera y sentar las bases para la eficiencia operativa del SSR Pampa Algodonal, asegurando su </w:t>
+      </w:r>
+      <w:proofErr w:type="spellStart"/>
+      <w:r>
+        <w:rPr>
+          <w:rFonts w:eastAsiaTheme="minorHAnsi"/>
+          <w:lang w:val="es-CL" w:eastAsia="es-ES_tradnl"/>
+        </w:rPr>
+        <w:t>compliance</w:t>
+      </w:r>
+      <w:proofErr w:type="spellEnd"/>
+      <w:r>
+        <w:rPr>
+          <w:rFonts w:eastAsiaTheme="minorHAnsi"/>
+          <w:lang w:val="es-CL" w:eastAsia="es-ES_tradnl"/>
+        </w:rPr>
+        <w:t xml:space="preserve"> regulatorio y la sostenibilidad del servicio de agua potable rural?</w:t>
+      </w:r>
+    </w:p>
+    <w:p>
+      <w:pPr>
+        <w:rPr>
+          <w:rFonts w:eastAsiaTheme="minorHAnsi"/>
+          <w:lang w:val="es-CL" w:eastAsia="es-ES_tradnl"/>
+        </w:rPr>
+      </w:pPr>
     </w:p>
     <w:p>
       <w:pPr>
@@ -1339,6 +1541,37 @@
           <w:lang w:val="es-CL" w:eastAsia="es-ES_tradnl"/>
         </w:rPr>
       </w:pPr>
+      <w:r>
+        <w:rPr>
+          <w:rFonts w:eastAsiaTheme="minorHAnsi"/>
+          <w:lang w:val="es-CL" w:eastAsia="es-ES_tradnl"/>
+        </w:rPr>
+        <w:t xml:space="preserve">Desarrollo de un </w:t>
+      </w:r>
+      <w:proofErr w:type="spellStart"/>
+      <w:r>
+        <w:rPr>
+          <w:rFonts w:eastAsiaTheme="minorHAnsi"/>
+          <w:lang w:val="es-CL" w:eastAsia="es-ES_tradnl"/>
+        </w:rPr>
+        <w:t>Dashboard</w:t>
+      </w:r>
+      <w:proofErr w:type="spellEnd"/>
+      <w:r>
+        <w:rPr>
+          <w:rFonts w:eastAsiaTheme="minorHAnsi"/>
+          <w:lang w:val="es-CL" w:eastAsia="es-ES_tradnl"/>
+        </w:rPr>
+        <w:t xml:space="preserve"> Analítico para la Gestión Administrativa y Optimización Operativa del Servicio Sanitario Rural Pampa Algodonal, Valle de Azapa.</w:t>
+      </w:r>
+    </w:p>
+    <w:p>
+      <w:pPr>
+        <w:rPr>
+          <w:rFonts w:eastAsiaTheme="minorHAnsi"/>
+          <w:lang w:val="es-CL" w:eastAsia="es-ES_tradnl"/>
+        </w:rPr>
+      </w:pPr>
     </w:p>
     <w:p>
       <w:pPr>
@@ -1388,6 +1621,29 @@
           <w:lang w:val="es-CL" w:eastAsia="es-ES_tradnl"/>
         </w:rPr>
       </w:pPr>
+      <w:r>
+        <w:rPr>
+          <w:rFonts w:eastAsiaTheme="minorHAnsi"/>
+          <w:lang w:val="es-CL" w:eastAsia="es-ES_tradnl"/>
+        </w:rPr>
+        <w:t xml:space="preserve">Desarrollar e implementar un </w:t>
+      </w:r>
+      <w:proofErr w:type="spellStart"/>
+      <w:r>
+        <w:rPr>
+          <w:rFonts w:eastAsiaTheme="minorHAnsi"/>
+          <w:lang w:val="es-CL" w:eastAsia="es-ES_tradnl"/>
+        </w:rPr>
+        <w:t>dashboard</w:t>
+      </w:r>
+      <w:proofErr w:type="spellEnd"/>
+      <w:r>
+        <w:rPr>
+          <w:rFonts w:eastAsiaTheme="minorHAnsi"/>
+          <w:lang w:val="es-CL" w:eastAsia="es-ES_tradnl"/>
+        </w:rPr>
+        <w:t xml:space="preserve"> analítico que centralice y visualice los datos administrativos, financieros y de gestión del SSR Pampa Algodonal, con el fin de optimizar sus procesos, cumplir con los reportes exigidos por la Ley 20.998 y establecer la base tecnológica para una futura mejora en la eficiencia operativa.</w:t>
+      </w:r>
     </w:p>
     <w:p>
       <w:pPr>
@@ -1437,6 +1693,146 @@
           <w:lang w:val="es-CL" w:eastAsia="es-ES_tradnl"/>
         </w:rPr>
       </w:pPr>
+      <w:r>
+        <w:rPr>
+          <w:rFonts w:eastAsiaTheme="minorHAnsi"/>
+          <w:lang w:val="es-CL" w:eastAsia="es-ES_tradnl"/>
+        </w:rPr>
+        <w:t>Diagnosticar el flujo actual de datos administrativos y financieros del SSR Pampa Algodonal, identificando puntos críticos, duplicidades y requerimientos de información clave para usuarios internos y la Superintendencia de Servicios Sanitarios (SISS).</w:t>
+      </w:r>
+    </w:p>
+    <w:p>
+      <w:pPr>
+        <w:rPr>
+          <w:rFonts w:eastAsiaTheme="minorHAnsi"/>
+          <w:lang w:val="es-CL" w:eastAsia="es-ES_tradnl"/>
+        </w:rPr>
+      </w:pPr>
+    </w:p>
+    <w:p>
+      <w:pPr>
+        <w:rPr>
+          <w:rFonts w:eastAsiaTheme="minorHAnsi"/>
+          <w:lang w:val="es-CL" w:eastAsia="es-ES_tradnl"/>
+        </w:rPr>
+      </w:pPr>
+      <w:r>
+        <w:rPr>
+          <w:rFonts w:eastAsiaTheme="minorHAnsi"/>
+          <w:lang w:val="es-CL" w:eastAsia="es-ES_tradnl"/>
+        </w:rPr>
+        <w:t xml:space="preserve">Diseñar la arquitectura de datos y la interfaz de usuario (UI/UX) del </w:t>
+      </w:r>
+      <w:proofErr w:type="spellStart"/>
+      <w:r>
+        <w:rPr>
+          <w:rFonts w:eastAsiaTheme="minorHAnsi"/>
+          <w:lang w:val="es-CL" w:eastAsia="es-ES_tradnl"/>
+        </w:rPr>
+        <w:t>dashboard</w:t>
+      </w:r>
+      <w:proofErr w:type="spellEnd"/>
+      <w:r>
+        <w:rPr>
+          <w:rFonts w:eastAsiaTheme="minorHAnsi"/>
+          <w:lang w:val="es-CL" w:eastAsia="es-ES_tradnl"/>
+        </w:rPr>
+        <w:t>, priorizando la claridad, usabilidad y la visualización de indicadores clave de desempeño (KPI) relacionados con recaudación, morosidad, costos operativos y volúmenes de agua.</w:t>
+      </w:r>
+    </w:p>
+    <w:p>
+      <w:pPr>
+        <w:rPr>
+          <w:rFonts w:eastAsiaTheme="minorHAnsi"/>
+          <w:lang w:val="es-CL" w:eastAsia="es-ES_tradnl"/>
+        </w:rPr>
+      </w:pPr>
+    </w:p>
+    <w:p>
+      <w:pPr>
+        <w:rPr>
+          <w:rFonts w:eastAsiaTheme="minorHAnsi"/>
+          <w:lang w:val="es-CL" w:eastAsia="es-ES_tradnl"/>
+        </w:rPr>
+      </w:pPr>
+      <w:r>
+        <w:rPr>
+          <w:rFonts w:eastAsiaTheme="minorHAnsi"/>
+          <w:lang w:val="es-CL" w:eastAsia="es-ES_tradnl"/>
+        </w:rPr>
+        <w:t xml:space="preserve">Construir el </w:t>
+      </w:r>
+      <w:proofErr w:type="spellStart"/>
+      <w:r>
+        <w:rPr>
+          <w:rFonts w:eastAsiaTheme="minorHAnsi"/>
+          <w:lang w:val="es-CL" w:eastAsia="es-ES_tradnl"/>
+        </w:rPr>
+        <w:t>dashboard</w:t>
+      </w:r>
+      <w:proofErr w:type="spellEnd"/>
+      <w:r>
+        <w:rPr>
+          <w:rFonts w:eastAsiaTheme="minorHAnsi"/>
+          <w:lang w:val="es-CL" w:eastAsia="es-ES_tradnl"/>
+        </w:rPr>
+        <w:t xml:space="preserve"> analítico utilizando herramientas de Business </w:t>
+      </w:r>
+      <w:proofErr w:type="spellStart"/>
+      <w:r>
+        <w:rPr>
+          <w:rFonts w:eastAsiaTheme="minorHAnsi"/>
+          <w:lang w:val="es-CL" w:eastAsia="es-ES_tradnl"/>
+        </w:rPr>
+        <w:t>Intelligence</w:t>
+      </w:r>
+      <w:proofErr w:type="spellEnd"/>
+      <w:r>
+        <w:rPr>
+          <w:rFonts w:eastAsiaTheme="minorHAnsi"/>
+          <w:lang w:val="es-CL" w:eastAsia="es-ES_tradnl"/>
+        </w:rPr>
+        <w:t xml:space="preserve"> (BI), integrando las fuentes de datos existentes y asegurando la generación automatizada de reportes alineados con los manuales de fiscalización de la SISS.</w:t>
+      </w:r>
+    </w:p>
+    <w:p>
+      <w:pPr>
+        <w:rPr>
+          <w:rFonts w:eastAsiaTheme="minorHAnsi"/>
+          <w:lang w:val="es-CL" w:eastAsia="es-ES_tradnl"/>
+        </w:rPr>
+      </w:pPr>
+    </w:p>
+    <w:p>
+      <w:pPr>
+        <w:rPr>
+          <w:rFonts w:eastAsiaTheme="minorHAnsi"/>
+          <w:lang w:val="es-CL" w:eastAsia="es-ES_tradnl"/>
+        </w:rPr>
+      </w:pPr>
+      <w:r>
+        <w:rPr>
+          <w:rFonts w:eastAsiaTheme="minorHAnsi"/>
+          <w:lang w:val="es-CL" w:eastAsia="es-ES_tradnl"/>
+        </w:rPr>
+        <w:t xml:space="preserve">Validar la funcionalidad y utilidad del </w:t>
+      </w:r>
+      <w:proofErr w:type="spellStart"/>
+      <w:r>
+        <w:rPr>
+          <w:rFonts w:eastAsiaTheme="minorHAnsi"/>
+          <w:lang w:val="es-CL" w:eastAsia="es-ES_tradnl"/>
+        </w:rPr>
+        <w:t>dashboard</w:t>
+      </w:r>
+      <w:proofErr w:type="spellEnd"/>
+      <w:r>
+        <w:rPr>
+          <w:rFonts w:eastAsiaTheme="minorHAnsi"/>
+          <w:lang w:val="es-CL" w:eastAsia="es-ES_tradnl"/>
+        </w:rPr>
+        <w:t xml:space="preserve"> mediante un piloto controlado con la administración del SSR, evaluando su impacto en la reducción de tiempos de procesamiento de información, la precisión de los reportes y la satisfacción del usuario final.</w:t>
+      </w:r>
     </w:p>
     <w:p>
       <w:pPr>
@@ -1487,9 +1883,56 @@
         <w:cr/>
       </w:r>
     </w:p>
+    <w:p>
+      <w:r>
+        <w:t xml:space="preserve">Desde un enfoque práctico, esta investigación aborda una necesidad urgente y concreta. La implementación del </w:t>
+      </w:r>
+      <w:proofErr w:type="spellStart"/>
+      <w:r>
+        <w:t>dashboard</w:t>
+      </w:r>
+      <w:proofErr w:type="spellEnd"/>
+      <w:r>
+        <w:t xml:space="preserve"> proporcionará a la administradora del SSR una herramienta inmediata para ordenar su gestión, reducir errores manuales, transparentar la información ante los socios y, crucialmente, cumplir con las obligaciones digitales de la Ley 20.998, evitando sanciones. Sentará las bases técnicas para futuras optimizaciones, como la </w:t>
+      </w:r>
+      <w:proofErr w:type="spellStart"/>
+      <w:r>
+        <w:t>sensorización</w:t>
+      </w:r>
+      <w:proofErr w:type="spellEnd"/>
+      <w:r>
+        <w:t xml:space="preserve"> para reducir pérdidas de agua y costos de energía.</w:t>
+      </w:r>
+    </w:p>
+    <w:p/>
+    <w:p>
+      <w:r>
+        <w:t>En el ámbito teórico, el proyecto contribuye al campo del análisis de datos aplicado a la gobernanza hídrica y la gestión de servicios públicos rurales. Profundiza en cómo las herramientas de visualización de datos pueden cerrar brechas digitales en contextos de limitada infraestructura tecnológica, un área de estudio con amplia relevancia en países en desarrollo. Los hallazgos podrán extrapolarse a otros SSR que enfrenten desafíos similares.</w:t>
+      </w:r>
+    </w:p>
+    <w:p/>
+    <w:p>
+      <w:r>
+        <w:t>Metodológicamente, la investigación ofrecerá un modelo replicable para el diagnóstico y desarrollo de soluciones de datos en organizaciones comunitarias. El proceso, que integra análisis de requerimientos en entornos reales, diseño centrado en el usuario con bajas capacidades técnicas iniciales, e implementación escalable, constituye un aporte a las metodologías de intervención tecnológica en el sector rural.</w:t>
+      </w:r>
+    </w:p>
+    <w:p/>
+    <w:p>
+      <w:r>
+        <w:lastRenderedPageBreak/>
+        <w:t>Finalmente, el impacto social es profundo y directo. Un SSR mejor gestionado garantiza la continuidad y transparencia de un servicio esencial como el agua potable para más de 1.000 personas y una escuela modelo. Fortalece la capacidad de la organización comunitaria para participar en la gobernanza del acuífero del Valle de Azapa, defendiendo el derecho humano al agua frente a otros usos productivos. En esencia, el proyecto utiliza el análisis de datos como un puente hacia la sostenibilidad hídrica y la resiliencia comunitaria.</w:t>
+      </w:r>
+    </w:p>
     <w:p/>
     <w:p/>
-    <w:p/>
+    <w:p>
+      <w:r>
+        <w:t>============</w:t>
+      </w:r>
+      <w:r>
+        <w:t>======================================================================</w:t>
+      </w:r>
+    </w:p>
     <w:p/>
     <w:p>
       <w:pPr>
@@ -1540,6 +1983,138 @@
         </w:drawing>
       </w:r>
     </w:p>
+    <w:p>
+      <w:pPr>
+        <w:rPr>
+          <w:rFonts w:cs="Calibri"/>
+          <w:lang w:val="es-CL"/>
+        </w:rPr>
+      </w:pPr>
+    </w:p>
+    <w:p>
+      <w:pPr>
+        <w:pStyle w:val="Prrafodelista"/>
+        <w:numPr>
+          <w:ilvl w:val="0"/>
+          <w:numId w:val="21"/>
+        </w:numPr>
+        <w:rPr>
+          <w:rFonts w:cs="Calibri"/>
+          <w:lang w:val="es-CL"/>
+        </w:rPr>
+      </w:pPr>
+      <w:r>
+        <w:rPr>
+          <w:rFonts w:cs="Calibri"/>
+          <w:lang w:val="es-CL"/>
+        </w:rPr>
+        <w:t>El problema</w:t>
+      </w:r>
+    </w:p>
+    <w:p>
+      <w:pPr>
+        <w:pStyle w:val="Prrafodelista"/>
+        <w:numPr>
+          <w:ilvl w:val="0"/>
+          <w:numId w:val="21"/>
+        </w:numPr>
+        <w:rPr>
+          <w:rFonts w:cs="Calibri"/>
+          <w:lang w:val="es-CL"/>
+        </w:rPr>
+      </w:pPr>
+      <w:r>
+        <w:rPr>
+          <w:rFonts w:cs="Calibri"/>
+          <w:lang w:val="es-CL"/>
+        </w:rPr>
+        <w:t>Tipo de investigación y marco de referencia</w:t>
+      </w:r>
+    </w:p>
+    <w:p>
+      <w:pPr>
+        <w:pStyle w:val="Prrafodelista"/>
+        <w:numPr>
+          <w:ilvl w:val="0"/>
+          <w:numId w:val="21"/>
+        </w:numPr>
+        <w:rPr>
+          <w:rFonts w:cs="Calibri"/>
+          <w:lang w:val="es-CL"/>
+        </w:rPr>
+      </w:pPr>
+      <w:r>
+        <w:rPr>
+          <w:rFonts w:cs="Calibri"/>
+          <w:lang w:val="es-CL"/>
+        </w:rPr>
+        <w:t xml:space="preserve">Propuesta e implementación </w:t>
+      </w:r>
+    </w:p>
+    <w:p>
+      <w:pPr>
+        <w:pStyle w:val="Prrafodelista"/>
+        <w:numPr>
+          <w:ilvl w:val="0"/>
+          <w:numId w:val="21"/>
+        </w:numPr>
+        <w:rPr>
+          <w:rFonts w:cs="Calibri"/>
+          <w:lang w:val="es-CL"/>
+        </w:rPr>
+      </w:pPr>
+      <w:r>
+        <w:rPr>
+          <w:rFonts w:cs="Calibri"/>
+          <w:lang w:val="es-CL"/>
+        </w:rPr>
+        <w:t>Análisis de los resultados</w:t>
+      </w:r>
+    </w:p>
+    <w:p>
+      <w:pPr>
+        <w:pStyle w:val="Prrafodelista"/>
+        <w:numPr>
+          <w:ilvl w:val="0"/>
+          <w:numId w:val="21"/>
+        </w:numPr>
+        <w:rPr>
+          <w:rFonts w:cs="Calibri"/>
+          <w:lang w:val="es-CL"/>
+        </w:rPr>
+      </w:pPr>
+      <w:r>
+        <w:rPr>
+          <w:rFonts w:cs="Calibri"/>
+          <w:lang w:val="es-CL"/>
+        </w:rPr>
+        <w:t>Conclusiones y recomendaciones</w:t>
+      </w:r>
+    </w:p>
+    <w:p>
+      <w:pPr>
+        <w:rPr>
+          <w:rFonts w:cs="Calibri"/>
+          <w:lang w:val="es-CL"/>
+        </w:rPr>
+      </w:pPr>
+    </w:p>
+    <w:p>
+      <w:pPr>
+        <w:rPr>
+          <w:rFonts w:cs="Calibri"/>
+          <w:lang w:val="es-CL"/>
+        </w:rPr>
+      </w:pPr>
+    </w:p>
+    <w:p>
+      <w:pPr>
+        <w:rPr>
+          <w:rFonts w:cs="Calibri"/>
+          <w:lang w:val="es-CL"/>
+        </w:rPr>
+      </w:pPr>
+    </w:p>
     <w:bookmarkEnd w:id="8"/>
     <w:bookmarkEnd w:id="9"/>
     <w:p>
@@ -1612,14 +2187,14 @@
           <w:bCs/>
           <w:lang w:val="es-CL"/>
         </w:rPr>
-        <w:t>IACC</w:t>
+        <w:t>IACC.</w:t>
       </w:r>
       <w:r>
         <w:rPr>
           <w:rFonts w:cs="Calibri"/>
           <w:lang w:val="es-CL"/>
         </w:rPr>
-        <w:t>. (2025).</w:t>
+        <w:t xml:space="preserve"> (2025).</w:t>
       </w:r>
       <w:r>
         <w:rPr>
@@ -1635,21 +2210,21 @@
           <w:iCs/>
           <w:lang w:val="es-CL"/>
         </w:rPr>
-        <w:t>Antecedentes de la investigación</w:t>
+        <w:t>Taller de integración en análisis de datos: Semana 2 - Planteamiento del problema</w:t>
       </w:r>
       <w:r>
         <w:rPr>
           <w:rFonts w:cs="Calibri"/>
           <w:lang w:val="es-CL"/>
         </w:rPr>
-        <w:t xml:space="preserve"> </w:t>
+        <w:t>.</w:t>
       </w:r>
       <w:r>
         <w:rPr>
           <w:rFonts w:cs="Calibri"/>
           <w:lang w:val="es-CL"/>
         </w:rPr>
-        <w:t>[Material de clase]. Taller de Integración en Análisis de Datos, Semana 1.</w:t>
+        <w:t xml:space="preserve"> </w:t>
       </w:r>
     </w:p>
     <w:p>
@@ -1659,13 +2234,6 @@
           <w:lang w:val="es-CL"/>
         </w:rPr>
       </w:pPr>
-      <w:r>
-        <w:rPr>
-          <w:rFonts w:cs="Calibri"/>
-          <w:lang w:val="es-CL"/>
-        </w:rPr>
-        <w:br/>
-      </w:r>
       <w:r>
         <w:rPr>
           <w:rFonts w:cs="Calibri"/>
@@ -1696,30 +2264,16 @@
           <w:iCs/>
           <w:lang w:val="es-CL"/>
         </w:rPr>
-        <w:t>Estructura del informe final de la propuesta</w:t>
+        <w:t>Sinteticemos sobre el planteamiento del problema</w:t>
       </w:r>
       <w:r>
         <w:rPr>
           <w:rFonts w:cs="Calibri"/>
           <w:lang w:val="es-CL"/>
         </w:rPr>
-        <w:t xml:space="preserve"> </w:t>
-      </w:r>
-      <w:r>
-        <w:rPr>
-          <w:rFonts w:cs="Calibri"/>
-          <w:lang w:val="es-CL"/>
-        </w:rPr>
-        <w:t>[Material de clase]. Taller de Integración en Análisis de Datos, Semana 1.</w:t>
-      </w:r>
-    </w:p>
-    <w:p>
-      <w:pPr>
-        <w:rPr>
-          <w:rFonts w:cs="Calibri"/>
-          <w:lang w:val="es-CL"/>
-        </w:rPr>
-      </w:pPr>
+        <w:t>.</w:t>
+      </w:r>
+      <w:hyperlink r:id="rId13" w:tgtFrame="_blank" w:history="1"/>
     </w:p>
     <w:p>
       <w:pPr>
@@ -1758,7 +2312,46 @@
           <w:iCs/>
           <w:lang w:val="es-CL"/>
         </w:rPr>
-        <w:t>Comencemos con la contextualización de la investigación</w:t>
+        <w:t>Taller de integración en análisis de datos: Objetivos de la investigación</w:t>
+      </w:r>
+      <w:r>
+        <w:rPr>
+          <w:rFonts w:cs="Calibri"/>
+          <w:lang w:val="es-CL"/>
+        </w:rPr>
+        <w:t>.</w:t>
+      </w:r>
+      <w:hyperlink r:id="rId14" w:tgtFrame="_blank" w:history="1"/>
+    </w:p>
+    <w:p>
+      <w:pPr>
+        <w:rPr>
+          <w:rFonts w:cs="Calibri"/>
+          <w:lang w:val="es-CL"/>
+        </w:rPr>
+      </w:pPr>
+      <w:r>
+        <w:rPr>
+          <w:rFonts w:cs="Calibri"/>
+          <w:b/>
+          <w:bCs/>
+          <w:lang w:val="es-CL"/>
+        </w:rPr>
+        <w:t>IACC</w:t>
+      </w:r>
+      <w:r>
+        <w:rPr>
+          <w:rFonts w:cs="Calibri"/>
+          <w:lang w:val="es-CL"/>
+        </w:rPr>
+        <w:t>. (2025).</w:t>
+      </w:r>
+      <w:r>
+        <w:rPr>
+          <w:rFonts w:cs="Calibri"/>
+          <w:lang w:val="es-CL"/>
+        </w:rPr>
+        <w:t xml:space="preserve"> </w:t>
       </w:r>
       <w:r>
         <w:rPr>
@@ -1767,15 +2360,16 @@
           <w:iCs/>
           <w:lang w:val="es-CL"/>
         </w:rPr>
-        <w:t xml:space="preserve"> </w:t>
+        <w:t>Taller de integración en análisis de datos: Comencemos con el planteamiento del problema</w:t>
       </w:r>
       <w:r>
         <w:rPr>
           <w:rFonts w:cs="Calibri"/>
           <w:lang w:val="es-CL"/>
         </w:rPr>
-        <w:t>[Material de clase]. Taller de Integración en Análisis de Datos, Semana 1.</w:t>
-      </w:r>
+        <w:t>.</w:t>
+      </w:r>
+      <w:hyperlink r:id="rId15" w:tgtFrame="_blank" w:history="1"/>
     </w:p>
     <w:p>
       <w:pPr>
@@ -1785,65 +2379,11 @@
         </w:rPr>
       </w:pPr>
     </w:p>
-    <w:p>
-      <w:pPr>
-        <w:rPr>
-          <w:rFonts w:cs="Calibri"/>
-          <w:lang w:val="es-CL"/>
-        </w:rPr>
-      </w:pPr>
-      <w:r>
-        <w:rPr>
-          <w:rFonts w:cs="Calibri"/>
-          <w:b/>
-          <w:bCs/>
-          <w:lang w:val="es-CL"/>
-        </w:rPr>
-        <w:t>IACC</w:t>
-      </w:r>
-      <w:r>
-        <w:rPr>
-          <w:rFonts w:cs="Calibri"/>
-          <w:lang w:val="es-CL"/>
-        </w:rPr>
-        <w:t>. (2025).</w:t>
-      </w:r>
-      <w:r>
-        <w:rPr>
-          <w:rFonts w:cs="Calibri"/>
-          <w:lang w:val="es-CL"/>
-        </w:rPr>
-        <w:t xml:space="preserve"> </w:t>
-      </w:r>
-      <w:r>
-        <w:rPr>
-          <w:rFonts w:cs="Calibri"/>
-          <w:i/>
-          <w:iCs/>
-          <w:lang w:val="es-CL"/>
-        </w:rPr>
-        <w:t>Sinteticemos sobre la contextualización de la investigación</w:t>
-      </w:r>
-      <w:r>
-        <w:rPr>
-          <w:rFonts w:cs="Calibri"/>
-          <w:lang w:val="es-CL"/>
-        </w:rPr>
-        <w:t xml:space="preserve"> </w:t>
-      </w:r>
-      <w:r>
-        <w:rPr>
-          <w:rFonts w:cs="Calibri"/>
-          <w:lang w:val="es-CL"/>
-        </w:rPr>
-        <w:t>Infografía]. Taller de Integración en Análisis de Datos, Semana 1.</w:t>
-      </w:r>
-    </w:p>
     <w:sectPr>
-      <w:headerReference w:type="default" r:id="rId13"/>
-      <w:footerReference w:type="default" r:id="rId14"/>
+      <w:headerReference w:type="default" r:id="rId16"/>
+      <w:footerReference w:type="default" r:id="rId17"/>
       <w:pgSz w:w="12240" w:h="15840" w:code="119"/>
-      <w:pgMar w:top="709" w:right="1225" w:bottom="851" w:left="1321" w:header="284" w:footer="240" w:gutter="0"/>
+      <w:pgMar w:top="709" w:right="758" w:bottom="851" w:left="1321" w:header="284" w:footer="240" w:gutter="0"/>
       <w:cols w:space="708"/>
       <w:titlePg/>
       <w:docGrid w:linePitch="360"/>
@@ -2226,7 +2766,7 @@
           <wp:extent cx="7491600" cy="305261"/>
           <wp:effectExtent l="0" t="0" r="0" b="0"/>
           <wp:wrapNone/>
-          <wp:docPr id="509054478" name="Imagen 509054478">
+          <wp:docPr id="1007175819" name="Imagen 1007175819">
             <a:extLst xmlns:a="http://schemas.openxmlformats.org/drawingml/2006/main">
               <a:ext uri="{C183D7F6-B498-43B3-948B-1728B52AA6E4}">
                 <adec:decorative xmlns:adec="http://schemas.microsoft.com/office/drawing/2017/decorative" val="1"/>
@@ -2720,6 +3260,119 @@
     </w:lvl>
   </w:abstractNum>
   <w:abstractNum w:abstractNumId="12" w15:restartNumberingAfterBreak="0">
+    <w:nsid w:val="0AF87A67"/>
+    <w:multiLevelType w:val="hybridMultilevel"/>
+    <w:tmpl w:val="04020B54"/>
+    <w:lvl w:ilvl="0" w:tplc="340A0001">
+      <w:start w:val="1"/>
+      <w:numFmt w:val="bullet"/>
+      <w:lvlText w:val=""/>
+      <w:lvlJc w:val="left"/>
+      <w:pPr>
+        <w:ind w:left="720" w:hanging="360"/>
+      </w:pPr>
+      <w:rPr>
+        <w:rFonts w:ascii="Symbol" w:hAnsi="Symbol" w:hint="default"/>
+      </w:rPr>
+    </w:lvl>
+    <w:lvl w:ilvl="1" w:tplc="340A0003" w:tentative="1">
+      <w:start w:val="1"/>
+      <w:numFmt w:val="bullet"/>
+      <w:lvlText w:val="o"/>
+      <w:lvlJc w:val="left"/>
+      <w:pPr>
+        <w:ind w:left="1440" w:hanging="360"/>
+      </w:pPr>
+      <w:rPr>
+        <w:rFonts w:ascii="Courier New" w:hAnsi="Courier New" w:cs="Courier New" w:hint="default"/>
+      </w:rPr>
+    </w:lvl>
+    <w:lvl w:ilvl="2" w:tplc="340A0005" w:tentative="1">
+      <w:start w:val="1"/>
+      <w:numFmt w:val="bullet"/>
+      <w:lvlText w:val=""/>
+      <w:lvlJc w:val="left"/>
+      <w:pPr>
+        <w:ind w:left="2160" w:hanging="360"/>
+      </w:pPr>
+      <w:rPr>
+        <w:rFonts w:ascii="Wingdings" w:hAnsi="Wingdings" w:hint="default"/>
+      </w:rPr>
+    </w:lvl>
+    <w:lvl w:ilvl="3" w:tplc="340A0001" w:tentative="1">
+      <w:start w:val="1"/>
+      <w:numFmt w:val="bullet"/>
+      <w:lvlText w:val=""/>
+      <w:lvlJc w:val="left"/>
+      <w:pPr>
+        <w:ind w:left="2880" w:hanging="360"/>
+      </w:pPr>
+      <w:rPr>
+        <w:rFonts w:ascii="Symbol" w:hAnsi="Symbol" w:hint="default"/>
+      </w:rPr>
+    </w:lvl>
+    <w:lvl w:ilvl="4" w:tplc="340A0003" w:tentative="1">
+      <w:start w:val="1"/>
+      <w:numFmt w:val="bullet"/>
+      <w:lvlText w:val="o"/>
+      <w:lvlJc w:val="left"/>
+      <w:pPr>
+        <w:ind w:left="3600" w:hanging="360"/>
+      </w:pPr>
+      <w:rPr>
+        <w:rFonts w:ascii="Courier New" w:hAnsi="Courier New" w:cs="Courier New" w:hint="default"/>
+      </w:rPr>
+    </w:lvl>
+    <w:lvl w:ilvl="5" w:tplc="340A0005" w:tentative="1">
+      <w:start w:val="1"/>
+      <w:numFmt w:val="bullet"/>
+      <w:lvlText w:val=""/>
+      <w:lvlJc w:val="left"/>
+      <w:pPr>
+        <w:ind w:left="4320" w:hanging="360"/>
+      </w:pPr>
+      <w:rPr>
+        <w:rFonts w:ascii="Wingdings" w:hAnsi="Wingdings" w:hint="default"/>
+      </w:rPr>
+    </w:lvl>
+    <w:lvl w:ilvl="6" w:tplc="340A0001" w:tentative="1">
+      <w:start w:val="1"/>
+      <w:numFmt w:val="bullet"/>
+      <w:lvlText w:val=""/>
+      <w:lvlJc w:val="left"/>
+      <w:pPr>
+        <w:ind w:left="5040" w:hanging="360"/>
+      </w:pPr>
+      <w:rPr>
+        <w:rFonts w:ascii="Symbol" w:hAnsi="Symbol" w:hint="default"/>
+      </w:rPr>
+    </w:lvl>
+    <w:lvl w:ilvl="7" w:tplc="340A0003" w:tentative="1">
+      <w:start w:val="1"/>
+      <w:numFmt w:val="bullet"/>
+      <w:lvlText w:val="o"/>
+      <w:lvlJc w:val="left"/>
+      <w:pPr>
+        <w:ind w:left="5760" w:hanging="360"/>
+      </w:pPr>
+      <w:rPr>
+        <w:rFonts w:ascii="Courier New" w:hAnsi="Courier New" w:cs="Courier New" w:hint="default"/>
+      </w:rPr>
+    </w:lvl>
+    <w:lvl w:ilvl="8" w:tplc="340A0005" w:tentative="1">
+      <w:start w:val="1"/>
+      <w:numFmt w:val="bullet"/>
+      <w:lvlText w:val=""/>
+      <w:lvlJc w:val="left"/>
+      <w:pPr>
+        <w:ind w:left="6480" w:hanging="360"/>
+      </w:pPr>
+      <w:rPr>
+        <w:rFonts w:ascii="Wingdings" w:hAnsi="Wingdings" w:hint="default"/>
+      </w:rPr>
+    </w:lvl>
+  </w:abstractNum>
+  <w:abstractNum w:abstractNumId="13" w15:restartNumberingAfterBreak="0">
     <w:nsid w:val="1F3F6E1B"/>
     <w:multiLevelType w:val="multilevel"/>
     <w:tmpl w:val="B6E60B58"/>
@@ -2868,7 +3521,7 @@
       </w:rPr>
     </w:lvl>
   </w:abstractNum>
-  <w:abstractNum w:abstractNumId="13" w15:restartNumberingAfterBreak="0">
+  <w:abstractNum w:abstractNumId="14" w15:restartNumberingAfterBreak="0">
     <w:nsid w:val="34770709"/>
     <w:multiLevelType w:val="multilevel"/>
     <w:tmpl w:val="13FACF6C"/>
@@ -2981,7 +3634,7 @@
       </w:pPr>
     </w:lvl>
   </w:abstractNum>
-  <w:abstractNum w:abstractNumId="14" w15:restartNumberingAfterBreak="0">
+  <w:abstractNum w:abstractNumId="15" w15:restartNumberingAfterBreak="0">
     <w:nsid w:val="35536826"/>
     <w:multiLevelType w:val="hybridMultilevel"/>
     <w:tmpl w:val="890859F8"/>
@@ -3094,7 +3747,7 @@
       </w:rPr>
     </w:lvl>
   </w:abstractNum>
-  <w:abstractNum w:abstractNumId="15" w15:restartNumberingAfterBreak="0">
+  <w:abstractNum w:abstractNumId="16" w15:restartNumberingAfterBreak="0">
     <w:nsid w:val="488715D3"/>
     <w:multiLevelType w:val="hybridMultilevel"/>
     <w:tmpl w:val="E1AC154C"/>
@@ -3208,7 +3861,7 @@
       </w:rPr>
     </w:lvl>
   </w:abstractNum>
-  <w:abstractNum w:abstractNumId="16" w15:restartNumberingAfterBreak="0">
+  <w:abstractNum w:abstractNumId="17" w15:restartNumberingAfterBreak="0">
     <w:nsid w:val="4FF24466"/>
     <w:multiLevelType w:val="multilevel"/>
     <w:tmpl w:val="9E42B4C2"/>
@@ -3357,7 +4010,7 @@
       </w:rPr>
     </w:lvl>
   </w:abstractNum>
-  <w:abstractNum w:abstractNumId="17" w15:restartNumberingAfterBreak="0">
+  <w:abstractNum w:abstractNumId="18" w15:restartNumberingAfterBreak="0">
     <w:nsid w:val="4FFE7C1E"/>
     <w:multiLevelType w:val="hybridMultilevel"/>
     <w:tmpl w:val="B066F078"/>
@@ -3471,7 +4124,7 @@
       </w:rPr>
     </w:lvl>
   </w:abstractNum>
-  <w:abstractNum w:abstractNumId="18" w15:restartNumberingAfterBreak="0">
+  <w:abstractNum w:abstractNumId="19" w15:restartNumberingAfterBreak="0">
     <w:nsid w:val="603171CD"/>
     <w:multiLevelType w:val="hybridMultilevel"/>
     <w:tmpl w:val="9AB6DBD0"/>
@@ -3585,7 +4238,7 @@
       </w:rPr>
     </w:lvl>
   </w:abstractNum>
-  <w:abstractNum w:abstractNumId="19" w15:restartNumberingAfterBreak="0">
+  <w:abstractNum w:abstractNumId="20" w15:restartNumberingAfterBreak="0">
     <w:nsid w:val="7EEE409C"/>
     <w:multiLevelType w:val="multilevel"/>
     <w:tmpl w:val="DA06BCD6"/>
@@ -3732,31 +4385,34 @@
     <w:abstractNumId w:val="10"/>
   </w:num>
   <w:num w:numId="12" w16cid:durableId="1212426664">
+    <w:abstractNumId w:val="16"/>
+  </w:num>
+  <w:num w:numId="13" w16cid:durableId="574127781">
+    <w:abstractNumId w:val="19"/>
+  </w:num>
+  <w:num w:numId="14" w16cid:durableId="568266062">
+    <w:abstractNumId w:val="18"/>
+  </w:num>
+  <w:num w:numId="15" w16cid:durableId="1365520164">
     <w:abstractNumId w:val="15"/>
   </w:num>
-  <w:num w:numId="13" w16cid:durableId="574127781">
-    <w:abstractNumId w:val="18"/>
-  </w:num>
-  <w:num w:numId="14" w16cid:durableId="568266062">
-    <w:abstractNumId w:val="17"/>
-  </w:num>
-  <w:num w:numId="15" w16cid:durableId="1365520164">
+  <w:num w:numId="16" w16cid:durableId="228348169">
     <w:abstractNumId w:val="14"/>
   </w:num>
-  <w:num w:numId="16" w16cid:durableId="228348169">
+  <w:num w:numId="17" w16cid:durableId="1447697816">
     <w:abstractNumId w:val="13"/>
-  </w:num>
-  <w:num w:numId="17" w16cid:durableId="1447697816">
-    <w:abstractNumId w:val="12"/>
   </w:num>
   <w:num w:numId="18" w16cid:durableId="4678861">
     <w:abstractNumId w:val="11"/>
   </w:num>
   <w:num w:numId="19" w16cid:durableId="68961166">
-    <w:abstractNumId w:val="19"/>
+    <w:abstractNumId w:val="20"/>
   </w:num>
   <w:num w:numId="20" w16cid:durableId="2128347221">
-    <w:abstractNumId w:val="16"/>
+    <w:abstractNumId w:val="17"/>
+  </w:num>
+  <w:num w:numId="21" w16cid:durableId="1177114399">
+    <w:abstractNumId w:val="12"/>
   </w:num>
   <w:numIdMacAtCleanup w:val="14"/>
 </w:numbering>
@@ -4344,7 +5000,6 @@
   <w:style w:type="character" w:default="1" w:styleId="Fuentedeprrafopredeter">
     <w:name w:val="Default Paragraph Font"/>
     <w:uiPriority w:val="1"/>
-    <w:semiHidden/>
     <w:unhideWhenUsed/>
   </w:style>
   <w:style w:type="table" w:default="1" w:styleId="Tablanormal">

</xml_diff>